<commit_message>
added Water Property, Water Quality, and Site subclasses
</commit_message>
<xml_diff>
--- a/Documentation/Sources of Domain Ontology.docx
+++ b/Documentation/Sources of Domain Ontology.docx
@@ -655,8 +655,6 @@
         </w:rPr>
         <w:t>Surface Water</w:t>
       </w:r>
-      <w:bookmarkStart w:id="0" w:name="_GoBack"/>
-      <w:bookmarkEnd w:id="0"/>
     </w:p>
     <w:p>
       <w:pPr>
@@ -721,7 +719,7 @@
           <w:sz w:val="28"/>
           <w:szCs w:val="28"/>
         </w:rPr>
-        <w:t>Water Cycle</w:t>
+        <w:t>Water Quality</w:t>
       </w:r>
     </w:p>
     <w:p>
@@ -743,7 +741,7 @@
           <w:sz w:val="28"/>
           <w:szCs w:val="28"/>
         </w:rPr>
-        <w:t>Water Use</w:t>
+        <w:t>Water Cycle</w:t>
       </w:r>
     </w:p>
     <w:p>
@@ -765,7 +763,29 @@
           <w:sz w:val="28"/>
           <w:szCs w:val="28"/>
         </w:rPr>
-        <w:t>Weather</w:t>
+        <w:t>Water Use</w:t>
+      </w:r>
+    </w:p>
+    <w:p>
+      <w:pPr>
+        <w:pStyle w:val="ListParagraph"/>
+        <w:numPr>
+          <w:ilvl w:val="1"/>
+          <w:numId w:val="2"/>
+        </w:numPr>
+        <w:rPr>
+          <w:rFonts w:ascii="Times New Roman" w:hAnsi="Times New Roman" w:cs="Times New Roman"/>
+          <w:sz w:val="28"/>
+          <w:szCs w:val="28"/>
+        </w:rPr>
+      </w:pPr>
+      <w:r>
+        <w:rPr>
+          <w:rFonts w:ascii="Times New Roman" w:hAnsi="Times New Roman" w:cs="Times New Roman"/>
+          <w:sz w:val="28"/>
+          <w:szCs w:val="28"/>
+        </w:rPr>
+        <w:t>Irrigation</w:t>
       </w:r>
     </w:p>
     <w:p>
@@ -787,7 +807,7 @@
           <w:sz w:val="28"/>
           <w:szCs w:val="28"/>
         </w:rPr>
-        <w:t>Atmosphere</w:t>
+        <w:t>Weather</w:t>
       </w:r>
     </w:p>
     <w:p>
@@ -809,7 +829,7 @@
           <w:sz w:val="28"/>
           <w:szCs w:val="28"/>
         </w:rPr>
-        <w:t>Land</w:t>
+        <w:t>Atmosphere</w:t>
       </w:r>
     </w:p>
     <w:p>
@@ -831,7 +851,7 @@
           <w:sz w:val="28"/>
           <w:szCs w:val="28"/>
         </w:rPr>
-        <w:t>Body of Water</w:t>
+        <w:t>Land</w:t>
       </w:r>
     </w:p>
     <w:p>
@@ -847,6 +867,46 @@
           <w:szCs w:val="28"/>
         </w:rPr>
       </w:pPr>
+      <w:r>
+        <w:rPr>
+          <w:rFonts w:ascii="Times New Roman" w:hAnsi="Times New Roman" w:cs="Times New Roman"/>
+          <w:sz w:val="28"/>
+          <w:szCs w:val="28"/>
+        </w:rPr>
+        <w:t>Body of Water</w:t>
+      </w:r>
+    </w:p>
+    <w:p>
+      <w:pPr>
+        <w:pStyle w:val="ListParagraph"/>
+        <w:numPr>
+          <w:ilvl w:val="0"/>
+          <w:numId w:val="2"/>
+        </w:numPr>
+        <w:rPr>
+          <w:rFonts w:ascii="Times New Roman" w:hAnsi="Times New Roman" w:cs="Times New Roman"/>
+          <w:sz w:val="28"/>
+          <w:szCs w:val="28"/>
+        </w:rPr>
+      </w:pPr>
+      <w:r>
+        <w:rPr>
+          <w:rFonts w:ascii="Times New Roman" w:hAnsi="Times New Roman" w:cs="Times New Roman"/>
+          <w:sz w:val="28"/>
+          <w:szCs w:val="28"/>
+        </w:rPr>
+        <w:t xml:space="preserve"> </w:t>
+      </w:r>
+      <w:r>
+        <w:rPr>
+          <w:rFonts w:ascii="Times New Roman" w:hAnsi="Times New Roman" w:cs="Times New Roman"/>
+          <w:sz w:val="28"/>
+          <w:szCs w:val="28"/>
+        </w:rPr>
+        <w:t>Measurment</w:t>
+      </w:r>
+      <w:bookmarkStart w:id="0" w:name="_GoBack"/>
+      <w:bookmarkEnd w:id="0"/>
     </w:p>
     <w:p>
       <w:pPr>

</xml_diff>

<commit_message>
removed inverse of from has_region and subclasses
</commit_message>
<xml_diff>
--- a/Documentation/Sources of Domain Ontology.docx
+++ b/Documentation/Sources of Domain Ontology.docx
@@ -853,6 +853,14 @@
         </w:rPr>
         <w:t>Land</w:t>
       </w:r>
+      <w:r>
+        <w:rPr>
+          <w:rFonts w:ascii="Times New Roman" w:hAnsi="Times New Roman" w:cs="Times New Roman"/>
+          <w:sz w:val="28"/>
+          <w:szCs w:val="28"/>
+        </w:rPr>
+        <w:t xml:space="preserve"> Mass</w:t>
+      </w:r>
     </w:p>
     <w:p>
       <w:pPr>
@@ -873,8 +881,10 @@
           <w:sz w:val="28"/>
           <w:szCs w:val="28"/>
         </w:rPr>
-        <w:t>Body of Water</w:t>
-      </w:r>
+        <w:t>Site</w:t>
+      </w:r>
+      <w:bookmarkStart w:id="0" w:name="_GoBack"/>
+      <w:bookmarkEnd w:id="0"/>
     </w:p>
     <w:p>
       <w:pPr>
@@ -895,6 +905,28 @@
           <w:sz w:val="28"/>
           <w:szCs w:val="28"/>
         </w:rPr>
+        <w:t>Body of Water</w:t>
+      </w:r>
+    </w:p>
+    <w:p>
+      <w:pPr>
+        <w:pStyle w:val="ListParagraph"/>
+        <w:numPr>
+          <w:ilvl w:val="0"/>
+          <w:numId w:val="2"/>
+        </w:numPr>
+        <w:rPr>
+          <w:rFonts w:ascii="Times New Roman" w:hAnsi="Times New Roman" w:cs="Times New Roman"/>
+          <w:sz w:val="28"/>
+          <w:szCs w:val="28"/>
+        </w:rPr>
+      </w:pPr>
+      <w:r>
+        <w:rPr>
+          <w:rFonts w:ascii="Times New Roman" w:hAnsi="Times New Roman" w:cs="Times New Roman"/>
+          <w:sz w:val="28"/>
+          <w:szCs w:val="28"/>
+        </w:rPr>
         <w:t xml:space="preserve"> </w:t>
       </w:r>
       <w:r>
@@ -903,10 +935,24 @@
           <w:sz w:val="28"/>
           <w:szCs w:val="28"/>
         </w:rPr>
-        <w:t>Measurment</w:t>
-      </w:r>
-      <w:bookmarkStart w:id="0" w:name="_GoBack"/>
-      <w:bookmarkEnd w:id="0"/>
+        <w:t>Measur</w:t>
+      </w:r>
+      <w:r>
+        <w:rPr>
+          <w:rFonts w:ascii="Times New Roman" w:hAnsi="Times New Roman" w:cs="Times New Roman"/>
+          <w:sz w:val="28"/>
+          <w:szCs w:val="28"/>
+        </w:rPr>
+        <w:t>e</w:t>
+      </w:r>
+      <w:r>
+        <w:rPr>
+          <w:rFonts w:ascii="Times New Roman" w:hAnsi="Times New Roman" w:cs="Times New Roman"/>
+          <w:sz w:val="28"/>
+          <w:szCs w:val="28"/>
+        </w:rPr>
+        <w:t>ment</w:t>
+      </w:r>
     </w:p>
     <w:p>
       <w:pPr>

</xml_diff>